<commit_message>
dosc: Cambia las cosas por hacer
</commit_message>
<xml_diff>
--- a/reports/D02/Student#2/04 Requirements - Student #2.docx
+++ b/reports/D02/Student#2/04 Requirements - Student #2.docx
@@ -89,7 +89,6 @@
               </w:rPr>
               <w:tab/>
             </w:r>
-            <w:permStart w:id="379328249" w:edGrp="everyone"/>
             <w:sdt>
               <w:sdtPr>
                 <w:rPr>
@@ -103,6 +102,7 @@
                 <w15:appearance w15:val="hidden"/>
                 <w:text/>
               </w:sdtPr>
+              <w:sdtEndPr/>
               <w:sdtContent>
                 <w:r>
                   <w:rPr>
@@ -136,7 +136,6 @@
                 </w:r>
               </w:sdtContent>
             </w:sdt>
-            <w:permEnd w:id="379328249"/>
           </w:p>
         </w:tc>
       </w:tr>
@@ -178,7 +177,6 @@
               </w:rPr>
               <w:tab/>
             </w:r>
-            <w:permStart w:id="955522721" w:edGrp="everyone"/>
             <w:sdt>
               <w:sdtPr>
                 <w:rPr>
@@ -192,6 +190,7 @@
                 <w15:appearance w15:val="hidden"/>
                 <w:text/>
               </w:sdtPr>
+              <w:sdtEndPr/>
               <w:sdtContent>
                 <w:r>
                   <w:rPr>
@@ -201,7 +200,6 @@
                 </w:r>
               </w:sdtContent>
             </w:sdt>
-            <w:permEnd w:id="955522721"/>
           </w:p>
         </w:tc>
       </w:tr>
@@ -256,12 +254,6 @@
                 <w:rFonts w:asciiTheme="majorHAnsi" w:hAnsiTheme="majorHAnsi" w:cstheme="majorHAnsi"/>
               </w:rPr>
               <w:tab/>
-            </w:r>
-            <w:permStart w:id="1490430286" w:edGrp="everyone"/>
-            <w:r>
-              <w:rPr>
-                <w:rFonts w:asciiTheme="majorHAnsi" w:hAnsiTheme="majorHAnsi" w:cstheme="majorHAnsi"/>
-              </w:rPr>
               <w:t xml:space="preserve"> </w:t>
             </w:r>
             <w:sdt>
@@ -277,6 +269,7 @@
                 <w15:appearance w15:val="hidden"/>
                 <w:text/>
               </w:sdtPr>
+              <w:sdtEndPr/>
               <w:sdtContent>
                 <w:r>
                   <w:rPr>
@@ -287,7 +280,6 @@
               </w:sdtContent>
             </w:sdt>
           </w:p>
-          <w:permEnd w:id="1490430286"/>
           <w:p>
             <w:pPr>
               <w:pStyle w:val="Sinespaciado"/>
@@ -317,7 +309,6 @@
               </w:rPr>
               <w:tab/>
             </w:r>
-            <w:permStart w:id="1588551831" w:edGrp="everyone"/>
             <w:sdt>
               <w:sdtPr>
                 <w:rPr>
@@ -331,6 +322,7 @@
                 <w15:appearance w15:val="hidden"/>
                 <w:text/>
               </w:sdtPr>
+              <w:sdtEndPr/>
               <w:sdtContent>
                 <w:r>
                   <w:rPr>
@@ -352,7 +344,6 @@
                 </w:r>
               </w:sdtContent>
             </w:sdt>
-            <w:permEnd w:id="1588551831"/>
           </w:p>
           <w:p>
             <w:pPr>
@@ -381,7 +372,6 @@
               </w:rPr>
               <w:tab/>
             </w:r>
-            <w:permStart w:id="441854091" w:edGrp="everyone"/>
             <w:sdt>
               <w:sdtPr>
                 <w:rPr>
@@ -395,6 +385,7 @@
                 <w15:appearance w15:val="hidden"/>
                 <w:text/>
               </w:sdtPr>
+              <w:sdtEndPr/>
               <w:sdtContent>
                 <w:r>
                   <w:rPr>
@@ -416,7 +407,6 @@
                 </w:r>
               </w:sdtContent>
             </w:sdt>
-            <w:permEnd w:id="441854091"/>
           </w:p>
           <w:p>
             <w:pPr>
@@ -445,7 +435,6 @@
               </w:rPr>
               <w:tab/>
             </w:r>
-            <w:permStart w:id="16126159" w:edGrp="everyone"/>
             <w:sdt>
               <w:sdtPr>
                 <w:rPr>
@@ -459,6 +448,7 @@
                 <w15:appearance w15:val="hidden"/>
                 <w:text/>
               </w:sdtPr>
+              <w:sdtEndPr/>
               <w:sdtContent>
                 <w:r>
                   <w:rPr>
@@ -486,7 +476,6 @@
                 </w:r>
               </w:sdtContent>
             </w:sdt>
-            <w:permEnd w:id="16126159"/>
           </w:p>
         </w:tc>
       </w:tr>
@@ -534,7 +523,6 @@
               </w:rPr>
               <w:tab/>
             </w:r>
-            <w:permStart w:id="925041655" w:edGrp="everyone"/>
             <w:sdt>
               <w:sdtPr>
                 <w:rPr>
@@ -548,6 +536,7 @@
                 <w15:appearance w15:val="hidden"/>
                 <w:text/>
               </w:sdtPr>
+              <w:sdtEndPr/>
               <w:sdtContent>
                 <w:r>
                   <w:rPr>
@@ -595,7 +584,6 @@
                 </w:r>
               </w:sdtContent>
             </w:sdt>
-            <w:permEnd w:id="925041655"/>
           </w:p>
         </w:tc>
       </w:tr>
@@ -612,7 +600,6 @@
         <w:rPr>
           <w:rFonts w:cstheme="majorHAnsi"/>
         </w:rPr>
-        <w:lastRenderedPageBreak/>
         <w:t>MANDATORY Deliverable D01: introduction</w:t>
       </w:r>
     </w:p>
@@ -818,7 +805,6 @@
         <w:t>” denotes your name/s.</w:t>
       </w:r>
     </w:p>
-    <w:permStart w:id="1733719730" w:edGrp="everyone"/>
     <w:p>
       <w:pPr>
         <w:pStyle w:val="Verdict"/>
@@ -843,6 +829,7 @@
           <w15:appearance w15:val="hidden"/>
           <w:text/>
         </w:sdtPr>
+        <w:sdtEndPr/>
         <w:sdtContent>
           <w:r>
             <w:rPr>
@@ -860,14 +847,7 @@
         <w:rPr>
           <w:rFonts w:asciiTheme="majorHAnsi" w:hAnsiTheme="majorHAnsi" w:cstheme="majorHAnsi"/>
         </w:rPr>
-        <w:t xml:space="preserve"> </w:t>
-      </w:r>
-      <w:permEnd w:id="1733719730"/>
-      <w:r>
-        <w:rPr>
-          <w:rFonts w:asciiTheme="majorHAnsi" w:hAnsiTheme="majorHAnsi" w:cstheme="majorHAnsi"/>
-        </w:rPr>
-        <w:t xml:space="preserve">   </w:t>
+        <w:t xml:space="preserve">    </w:t>
       </w:r>
     </w:p>
     <w:p>
@@ -1019,7 +999,6 @@
         <w:rPr>
           <w:rFonts w:cstheme="majorHAnsi"/>
         </w:rPr>
-        <w:lastRenderedPageBreak/>
         <w:t xml:space="preserve">MANDATORY </w:t>
       </w:r>
       <w:r>
@@ -1186,7 +1165,6 @@
         <w:t xml:space="preserve"> (less than or equal to the corresponding project cost). </w:t>
       </w:r>
     </w:p>
-    <w:permStart w:id="1580534963" w:edGrp="everyone"/>
     <w:p>
       <w:pPr>
         <w:pStyle w:val="Gradercomments"/>
@@ -1207,6 +1185,7 @@
           <w15:appearance w15:val="hidden"/>
           <w:text/>
         </w:sdtPr>
+        <w:sdtEndPr/>
         <w:sdtContent>
           <w:r>
             <w:rPr>
@@ -1228,7 +1207,6 @@
           </w:r>
         </w:sdtContent>
       </w:sdt>
-      <w:permEnd w:id="1580534963"/>
       <w:r>
         <w:rPr>
           <w:rFonts w:asciiTheme="majorHAnsi" w:hAnsiTheme="majorHAnsi" w:cstheme="majorHAnsi"/>
@@ -1348,7 +1326,6 @@
         <w:t xml:space="preserve"> for the registration (not blank, shorter than 76 characters).</w:t>
       </w:r>
     </w:p>
-    <w:permStart w:id="1685676958" w:edGrp="everyone"/>
     <w:p>
       <w:pPr>
         <w:pStyle w:val="Verdict"/>
@@ -1369,6 +1346,7 @@
           <w15:appearance w15:val="hidden"/>
           <w:text/>
         </w:sdtPr>
+        <w:sdtEndPr/>
         <w:sdtContent>
           <w:r>
             <w:rPr>
@@ -1390,7 +1368,6 @@
           </w:r>
         </w:sdtContent>
       </w:sdt>
-      <w:permEnd w:id="1685676958"/>
       <w:r>
         <w:rPr>
           <w:rFonts w:asciiTheme="majorHAnsi" w:hAnsiTheme="majorHAnsi" w:cstheme="majorHAnsi"/>
@@ -1483,7 +1460,6 @@
       </w:r>
     </w:p>
     <w:bookmarkStart w:id="0" w:name="_Hlk157677981"/>
-    <w:permStart w:id="616715123" w:edGrp="everyone"/>
     <w:p>
       <w:pPr>
         <w:pStyle w:val="Verdict"/>
@@ -1503,6 +1479,7 @@
           </w:placeholder>
           <w:text/>
         </w:sdtPr>
+        <w:sdtEndPr/>
         <w:sdtContent>
           <w:r>
             <w:rPr>
@@ -1524,7 +1501,6 @@
           </w:r>
         </w:sdtContent>
       </w:sdt>
-      <w:permEnd w:id="616715123"/>
       <w:r>
         <w:rPr>
           <w:rFonts w:asciiTheme="majorHAnsi" w:hAnsiTheme="majorHAnsi" w:cstheme="majorHAnsi"/>
@@ -1691,7 +1667,6 @@
         <w:t xml:space="preserve">”. </w:t>
       </w:r>
     </w:p>
-    <w:permStart w:id="891315281" w:edGrp="everyone"/>
     <w:p>
       <w:pPr>
         <w:pStyle w:val="Verdict"/>
@@ -1712,6 +1687,7 @@
           <w15:appearance w15:val="hidden"/>
           <w:text/>
         </w:sdtPr>
+        <w:sdtEndPr/>
         <w:sdtContent>
           <w:r>
             <w:rPr>
@@ -1733,7 +1709,6 @@
           </w:r>
         </w:sdtContent>
       </w:sdt>
-      <w:permEnd w:id="891315281"/>
     </w:p>
     <w:p>
       <w:pPr>
@@ -1783,7 +1758,6 @@
         <w:rPr>
           <w:rFonts w:cstheme="majorHAnsi"/>
         </w:rPr>
-        <w:lastRenderedPageBreak/>
         <w:t>MANDATORY Deliverable D03: implementing features</w:t>
       </w:r>
     </w:p>
@@ -2017,7 +1991,6 @@
         <w:t>.</w:t>
       </w:r>
     </w:p>
-    <w:permStart w:id="8470091" w:edGrp="everyone"/>
     <w:p>
       <w:pPr>
         <w:pStyle w:val="Verdict"/>
@@ -2038,6 +2011,7 @@
           <w15:appearance w15:val="hidden"/>
           <w:text/>
         </w:sdtPr>
+        <w:sdtEndPr/>
         <w:sdtContent>
           <w:r>
             <w:rPr>
@@ -2047,7 +2021,6 @@
           </w:r>
         </w:sdtContent>
       </w:sdt>
-      <w:permEnd w:id="8470091"/>
       <w:r>
         <w:rPr>
           <w:rFonts w:asciiTheme="majorHAnsi" w:hAnsiTheme="majorHAnsi" w:cstheme="majorHAnsi"/>
@@ -2251,7 +2224,6 @@
         <w:t>as long as it is not published.</w:t>
       </w:r>
     </w:p>
-    <w:permStart w:id="66585966" w:edGrp="everyone"/>
     <w:p>
       <w:pPr>
         <w:pStyle w:val="Verdict"/>
@@ -2272,6 +2244,7 @@
           <w15:appearance w15:val="hidden"/>
           <w:text/>
         </w:sdtPr>
+        <w:sdtEndPr/>
         <w:sdtContent>
           <w:r>
             <w:rPr>
@@ -2281,7 +2254,6 @@
           </w:r>
         </w:sdtContent>
       </w:sdt>
-      <w:permEnd w:id="66585966"/>
       <w:r>
         <w:rPr>
           <w:rFonts w:asciiTheme="majorHAnsi" w:hAnsiTheme="majorHAnsi" w:cstheme="majorHAnsi"/>
@@ -2359,7 +2331,6 @@
         <w:t>dashboards.</w:t>
       </w:r>
     </w:p>
-    <w:permStart w:id="844130438" w:edGrp="everyone"/>
     <w:p>
       <w:pPr>
         <w:pStyle w:val="Verdict"/>
@@ -2380,6 +2351,7 @@
           <w15:appearance w15:val="hidden"/>
           <w:text/>
         </w:sdtPr>
+        <w:sdtEndPr/>
         <w:sdtContent>
           <w:r>
             <w:rPr>
@@ -2389,7 +2361,6 @@
           </w:r>
         </w:sdtContent>
       </w:sdt>
-      <w:permEnd w:id="844130438"/>
       <w:r>
         <w:rPr>
           <w:rFonts w:asciiTheme="majorHAnsi" w:hAnsiTheme="majorHAnsi" w:cstheme="majorHAnsi"/>
@@ -2496,7 +2467,6 @@
         <w:rPr>
           <w:rFonts w:cstheme="majorHAnsi"/>
         </w:rPr>
-        <w:lastRenderedPageBreak/>
         <w:t>MANDATORY Deliverable D04: formal testing</w:t>
       </w:r>
     </w:p>
@@ -2609,7 +2579,6 @@
         <w:t>Produce a test suite for Requirements #6 and #7.</w:t>
       </w:r>
     </w:p>
-    <w:permStart w:id="973563344" w:edGrp="everyone"/>
     <w:p>
       <w:pPr>
         <w:pStyle w:val="Gradercomments"/>
@@ -2629,6 +2598,7 @@
           </w:placeholder>
           <w:text/>
         </w:sdtPr>
+        <w:sdtEndPr/>
         <w:sdtContent>
           <w:r>
             <w:rPr>
@@ -2638,7 +2608,6 @@
           </w:r>
         </w:sdtContent>
       </w:sdt>
-      <w:permEnd w:id="973563344"/>
       <w:r>
         <w:rPr>
           <w:rFonts w:asciiTheme="majorHAnsi" w:hAnsiTheme="majorHAnsi" w:cstheme="majorHAnsi"/>
@@ -2674,7 +2643,6 @@
         <w:t>Produce a testing report.</w:t>
       </w:r>
     </w:p>
-    <w:permStart w:id="212556619" w:edGrp="everyone"/>
     <w:p>
       <w:pPr>
         <w:pStyle w:val="Verdict"/>
@@ -2694,6 +2662,7 @@
           </w:placeholder>
           <w:text/>
         </w:sdtPr>
+        <w:sdtEndPr/>
         <w:sdtContent>
           <w:r>
             <w:rPr>
@@ -2703,7 +2672,6 @@
           </w:r>
         </w:sdtContent>
       </w:sdt>
-      <w:permEnd w:id="212556619"/>
       <w:r>
         <w:rPr>
           <w:rFonts w:asciiTheme="majorHAnsi" w:hAnsiTheme="majorHAnsi" w:cstheme="majorHAnsi"/>
@@ -2740,7 +2708,6 @@
         <w:rPr>
           <w:rFonts w:cstheme="majorHAnsi"/>
         </w:rPr>
-        <w:lastRenderedPageBreak/>
         <w:t>SUPPLEMENTARY Deliverable D01: introduction</w:t>
       </w:r>
     </w:p>
@@ -2883,7 +2850,6 @@
         <w:t>Produce an analysis report.</w:t>
       </w:r>
     </w:p>
-    <w:permStart w:id="351678440" w:edGrp="everyone"/>
     <w:p>
       <w:pPr>
         <w:pStyle w:val="Verdict"/>
@@ -2904,6 +2870,7 @@
           <w15:appearance w15:val="hidden"/>
           <w:text/>
         </w:sdtPr>
+        <w:sdtEndPr/>
         <w:sdtContent>
           <w:r>
             <w:rPr>
@@ -2925,7 +2892,6 @@
           </w:r>
         </w:sdtContent>
       </w:sdt>
-      <w:permEnd w:id="351678440"/>
       <w:r>
         <w:rPr>
           <w:rFonts w:asciiTheme="majorHAnsi" w:hAnsiTheme="majorHAnsi" w:cstheme="majorHAnsi"/>
@@ -2947,7 +2913,6 @@
         <w:t>Produce a planning and progress report.</w:t>
       </w:r>
     </w:p>
-    <w:permStart w:id="2017154663" w:edGrp="everyone"/>
     <w:p>
       <w:pPr>
         <w:pStyle w:val="Verdict"/>
@@ -2971,6 +2936,7 @@
           <w15:appearance w15:val="hidden"/>
           <w:text/>
         </w:sdtPr>
+        <w:sdtEndPr/>
         <w:sdtContent>
           <w:r>
             <w:rPr>
@@ -2992,7 +2958,6 @@
           </w:r>
         </w:sdtContent>
       </w:sdt>
-      <w:permEnd w:id="2017154663"/>
       <w:r>
         <w:rPr>
           <w:rFonts w:asciiTheme="majorHAnsi" w:hAnsiTheme="majorHAnsi" w:cstheme="majorHAnsi"/>
@@ -3068,7 +3033,6 @@
         <w:rPr>
           <w:rFonts w:cstheme="majorHAnsi"/>
         </w:rPr>
-        <w:lastRenderedPageBreak/>
         <w:t xml:space="preserve">SUPPLEMENTARY </w:t>
       </w:r>
       <w:r>
@@ -3193,7 +3157,6 @@
         <w:t xml:space="preserve"> with further information.</w:t>
       </w:r>
     </w:p>
-    <w:permStart w:id="1480279223" w:edGrp="everyone"/>
     <w:p>
       <w:pPr>
         <w:pStyle w:val="Gradercomments"/>
@@ -3216,6 +3179,7 @@
           <w15:appearance w15:val="hidden"/>
           <w:text/>
         </w:sdtPr>
+        <w:sdtEndPr/>
         <w:sdtContent>
           <w:r>
             <w:rPr>
@@ -3240,7 +3204,6 @@
           </w:r>
         </w:sdtContent>
       </w:sdt>
-      <w:permEnd w:id="1480279223"/>
       <w:r>
         <w:rPr>
           <w:rFonts w:asciiTheme="majorHAnsi" w:hAnsiTheme="majorHAnsi" w:cstheme="majorHAnsi"/>
@@ -3364,7 +3327,6 @@
         <w:t>Produce a UML domain model.</w:t>
       </w:r>
     </w:p>
-    <w:permStart w:id="1411715631" w:edGrp="everyone"/>
     <w:p>
       <w:pPr>
         <w:pStyle w:val="Verdict"/>
@@ -3385,28 +3347,16 @@
           <w15:appearance w15:val="hidden"/>
           <w:text/>
         </w:sdtPr>
+        <w:sdtEndPr/>
         <w:sdtContent>
           <w:r>
             <w:rPr>
               <w:rFonts w:asciiTheme="majorHAnsi" w:hAnsiTheme="majorHAnsi" w:cstheme="majorHAnsi"/>
             </w:rPr>
-            <w:t xml:space="preserve">  </w:t>
-          </w:r>
-          <w:r>
-            <w:rPr>
-              <w:rFonts w:asciiTheme="majorHAnsi" w:hAnsiTheme="majorHAnsi" w:cstheme="majorHAnsi"/>
-            </w:rPr>
-            <w:t>X</w:t>
-          </w:r>
-          <w:r>
-            <w:rPr>
-              <w:rFonts w:asciiTheme="majorHAnsi" w:hAnsiTheme="majorHAnsi" w:cstheme="majorHAnsi"/>
-            </w:rPr>
-            <w:t xml:space="preserve">  </w:t>
+            <w:t xml:space="preserve">    </w:t>
           </w:r>
         </w:sdtContent>
       </w:sdt>
-      <w:permEnd w:id="1411715631"/>
       <w:r>
         <w:rPr>
           <w:rFonts w:asciiTheme="majorHAnsi" w:hAnsiTheme="majorHAnsi" w:cstheme="majorHAnsi"/>
@@ -3428,7 +3378,6 @@
         <w:t>Produce an analysis report.</w:t>
       </w:r>
     </w:p>
-    <w:permStart w:id="1404656994" w:edGrp="everyone"/>
     <w:p>
       <w:pPr>
         <w:pStyle w:val="Verdict"/>
@@ -3449,28 +3398,16 @@
           <w15:appearance w15:val="hidden"/>
           <w:text/>
         </w:sdtPr>
+        <w:sdtEndPr/>
         <w:sdtContent>
           <w:r>
             <w:rPr>
               <w:rFonts w:asciiTheme="majorHAnsi" w:hAnsiTheme="majorHAnsi" w:cstheme="majorHAnsi"/>
             </w:rPr>
-            <w:t xml:space="preserve">  </w:t>
-          </w:r>
-          <w:r>
-            <w:rPr>
-              <w:rFonts w:asciiTheme="majorHAnsi" w:hAnsiTheme="majorHAnsi" w:cstheme="majorHAnsi"/>
-            </w:rPr>
-            <w:t>X</w:t>
-          </w:r>
-          <w:r>
-            <w:rPr>
-              <w:rFonts w:asciiTheme="majorHAnsi" w:hAnsiTheme="majorHAnsi" w:cstheme="majorHAnsi"/>
-            </w:rPr>
-            <w:t xml:space="preserve">  </w:t>
+            <w:t xml:space="preserve">    </w:t>
           </w:r>
         </w:sdtContent>
       </w:sdt>
-      <w:permEnd w:id="1404656994"/>
       <w:r>
         <w:rPr>
           <w:rFonts w:asciiTheme="majorHAnsi" w:hAnsiTheme="majorHAnsi" w:cstheme="majorHAnsi"/>
@@ -3492,7 +3429,6 @@
         <w:t>Produce a planning and progress report.</w:t>
       </w:r>
     </w:p>
-    <w:permStart w:id="1214192489" w:edGrp="everyone"/>
     <w:p>
       <w:pPr>
         <w:pStyle w:val="Gradercomments"/>
@@ -3505,6 +3441,7 @@
         <w:sdtPr>
           <w:rPr>
             <w:rFonts w:asciiTheme="majorHAnsi" w:hAnsiTheme="majorHAnsi" w:cstheme="majorHAnsi"/>
+            <w:u w:val="single"/>
             <w:lang w:val="en-US"/>
           </w:rPr>
           <w:tag w:val="Verdict"/>
@@ -3515,31 +3452,18 @@
           <w15:appearance w15:val="hidden"/>
           <w:text/>
         </w:sdtPr>
+        <w:sdtEndPr/>
         <w:sdtContent>
           <w:r>
             <w:rPr>
               <w:rFonts w:asciiTheme="majorHAnsi" w:hAnsiTheme="majorHAnsi" w:cstheme="majorHAnsi"/>
+              <w:u w:val="single"/>
               <w:lang w:val="en-US"/>
             </w:rPr>
-            <w:t xml:space="preserve">  </w:t>
-          </w:r>
-          <w:r>
-            <w:rPr>
-              <w:rFonts w:asciiTheme="majorHAnsi" w:hAnsiTheme="majorHAnsi" w:cstheme="majorHAnsi"/>
-              <w:lang w:val="en-US"/>
-            </w:rPr>
-            <w:t>X</w:t>
-          </w:r>
-          <w:r>
-            <w:rPr>
-              <w:rFonts w:asciiTheme="majorHAnsi" w:hAnsiTheme="majorHAnsi" w:cstheme="majorHAnsi"/>
-              <w:lang w:val="en-US"/>
-            </w:rPr>
-            <w:t xml:space="preserve">  </w:t>
+            <w:t xml:space="preserve">    </w:t>
           </w:r>
         </w:sdtContent>
       </w:sdt>
-      <w:permEnd w:id="1214192489"/>
       <w:r>
         <w:rPr>
           <w:rFonts w:asciiTheme="majorHAnsi" w:hAnsiTheme="majorHAnsi" w:cstheme="majorHAnsi"/>
@@ -3569,7 +3493,6 @@
         <w:rPr>
           <w:rFonts w:cstheme="majorHAnsi"/>
         </w:rPr>
-        <w:lastRenderedPageBreak/>
         <w:t>SUPPLEMENTARY Deliverable D03: implementing features</w:t>
       </w:r>
     </w:p>
@@ -3659,7 +3582,6 @@
         <w:t>.</w:t>
       </w:r>
     </w:p>
-    <w:permStart w:id="1655847515" w:edGrp="everyone"/>
     <w:p>
       <w:pPr>
         <w:pStyle w:val="Gradercomments"/>
@@ -3679,6 +3601,7 @@
           </w:placeholder>
           <w:text/>
         </w:sdtPr>
+        <w:sdtEndPr/>
         <w:sdtContent>
           <w:r>
             <w:rPr>
@@ -3688,7 +3611,6 @@
           </w:r>
         </w:sdtContent>
       </w:sdt>
-      <w:permEnd w:id="1655847515"/>
       <w:r>
         <w:rPr>
           <w:rFonts w:asciiTheme="majorHAnsi" w:hAnsiTheme="majorHAnsi" w:cstheme="majorHAnsi"/>
@@ -3738,7 +3660,6 @@
         <w:t>Update their profiles.</w:t>
       </w:r>
     </w:p>
-    <w:permStart w:id="810754758" w:edGrp="everyone"/>
     <w:p>
       <w:pPr>
         <w:pStyle w:val="Verdict"/>
@@ -3758,6 +3679,7 @@
           </w:placeholder>
           <w:text/>
         </w:sdtPr>
+        <w:sdtEndPr/>
         <w:sdtContent>
           <w:r>
             <w:rPr>
@@ -3767,7 +3689,6 @@
           </w:r>
         </w:sdtContent>
       </w:sdt>
-      <w:permEnd w:id="810754758"/>
       <w:r>
         <w:rPr>
           <w:rFonts w:asciiTheme="majorHAnsi" w:hAnsiTheme="majorHAnsi" w:cstheme="majorHAnsi"/>
@@ -3887,7 +3808,6 @@
         <w:t>).</w:t>
       </w:r>
     </w:p>
-    <w:permStart w:id="872621369" w:edGrp="everyone"/>
     <w:p>
       <w:pPr>
         <w:pStyle w:val="Verdict"/>
@@ -3908,6 +3828,7 @@
           <w15:appearance w15:val="hidden"/>
           <w:text/>
         </w:sdtPr>
+        <w:sdtEndPr/>
         <w:sdtContent>
           <w:r>
             <w:rPr>
@@ -3917,7 +3838,6 @@
           </w:r>
         </w:sdtContent>
       </w:sdt>
-      <w:permEnd w:id="872621369"/>
       <w:r>
         <w:rPr>
           <w:rFonts w:asciiTheme="majorHAnsi" w:hAnsiTheme="majorHAnsi" w:cstheme="majorHAnsi"/>
@@ -4010,7 +3930,6 @@
         <w:t>Produce an analysis report.</w:t>
       </w:r>
     </w:p>
-    <w:permStart w:id="359800286" w:edGrp="everyone"/>
     <w:p>
       <w:pPr>
         <w:pStyle w:val="Verdict"/>
@@ -4031,6 +3950,7 @@
           <w15:appearance w15:val="hidden"/>
           <w:text/>
         </w:sdtPr>
+        <w:sdtEndPr/>
         <w:sdtContent>
           <w:r>
             <w:rPr>
@@ -4040,7 +3960,6 @@
           </w:r>
         </w:sdtContent>
       </w:sdt>
-      <w:permEnd w:id="359800286"/>
       <w:r>
         <w:rPr>
           <w:rFonts w:asciiTheme="majorHAnsi" w:hAnsiTheme="majorHAnsi" w:cstheme="majorHAnsi"/>
@@ -4062,7 +3981,6 @@
         <w:t>Produce a planning and progress report.</w:t>
       </w:r>
     </w:p>
-    <w:permStart w:id="2132571457" w:edGrp="everyone"/>
     <w:p>
       <w:pPr>
         <w:pStyle w:val="Gradercomments"/>
@@ -4082,6 +4000,7 @@
           </w:placeholder>
           <w:text/>
         </w:sdtPr>
+        <w:sdtEndPr/>
         <w:sdtContent>
           <w:r>
             <w:rPr>
@@ -4091,7 +4010,6 @@
           </w:r>
         </w:sdtContent>
       </w:sdt>
-      <w:permEnd w:id="2132571457"/>
       <w:r>
         <w:rPr>
           <w:rFonts w:asciiTheme="majorHAnsi" w:hAnsiTheme="majorHAnsi" w:cstheme="majorHAnsi"/>
@@ -4113,7 +4031,6 @@
         <w:t>Produce a lint report.</w:t>
       </w:r>
     </w:p>
-    <w:permStart w:id="1334452110" w:edGrp="everyone"/>
     <w:p>
       <w:pPr>
         <w:pStyle w:val="Verdict"/>
@@ -4133,6 +4050,7 @@
           </w:placeholder>
           <w:text/>
         </w:sdtPr>
+        <w:sdtEndPr/>
         <w:sdtContent>
           <w:r>
             <w:rPr>
@@ -4142,7 +4060,6 @@
           </w:r>
         </w:sdtContent>
       </w:sdt>
-      <w:permEnd w:id="1334452110"/>
       <w:r>
         <w:rPr>
           <w:rFonts w:asciiTheme="majorHAnsi" w:hAnsiTheme="majorHAnsi" w:cstheme="majorHAnsi"/>
@@ -4178,7 +4095,6 @@
         <w:rPr>
           <w:rFonts w:cstheme="majorHAnsi"/>
         </w:rPr>
-        <w:lastRenderedPageBreak/>
         <w:t>SUPPLEMENTARY Deliverable D04: formal testing</w:t>
       </w:r>
     </w:p>
@@ -4318,7 +4234,6 @@
         <w:t>Produce an analysis report.</w:t>
       </w:r>
     </w:p>
-    <w:permStart w:id="2088578991" w:edGrp="everyone"/>
     <w:p>
       <w:pPr>
         <w:pStyle w:val="Verdict"/>
@@ -4338,6 +4253,7 @@
           </w:placeholder>
           <w:text/>
         </w:sdtPr>
+        <w:sdtEndPr/>
         <w:sdtContent>
           <w:r>
             <w:rPr>
@@ -4347,7 +4263,6 @@
           </w:r>
         </w:sdtContent>
       </w:sdt>
-      <w:permEnd w:id="2088578991"/>
       <w:r>
         <w:rPr>
           <w:rFonts w:asciiTheme="majorHAnsi" w:hAnsiTheme="majorHAnsi" w:cstheme="majorHAnsi"/>
@@ -4369,7 +4284,6 @@
         <w:t>Produce a planning and progress report.</w:t>
       </w:r>
     </w:p>
-    <w:permStart w:id="862791326" w:edGrp="everyone"/>
     <w:p>
       <w:pPr>
         <w:pStyle w:val="Verdict"/>
@@ -4389,6 +4303,7 @@
           </w:placeholder>
           <w:text/>
         </w:sdtPr>
+        <w:sdtEndPr/>
         <w:sdtContent>
           <w:r>
             <w:rPr>
@@ -4398,7 +4313,6 @@
           </w:r>
         </w:sdtContent>
       </w:sdt>
-      <w:permEnd w:id="862791326"/>
       <w:r>
         <w:rPr>
           <w:rFonts w:asciiTheme="majorHAnsi" w:hAnsiTheme="majorHAnsi" w:cstheme="majorHAnsi"/>
@@ -6383,6 +6297,7 @@
   <w:rsids>
     <w:rsidRoot w:val="004D7778"/>
     <w:rsid w:val="004D7778"/>
+    <w:rsid w:val="00512FA0"/>
     <w:rsid w:val="005761A6"/>
     <w:rsid w:val="00751A01"/>
     <w:rsid w:val="007B0376"/>

</xml_diff>